<commit_message>
Finished duplicating approach1 from Paper, added criticism of paper to write up
</commit_message>
<xml_diff>
--- a/docs/Notes.docx
+++ b/docs/Notes.docx
@@ -35,8 +35,94 @@
           <w:numId w:val="1"/>
         </w:numPr>
       </w:pPr>
+      <w:hyperlink r:id="rId5" w:history="1">
+        <w:r>
+          <w:rPr>
+            <w:rStyle w:val="Hyperlink"/>
+          </w:rPr>
+          <w:t>file:///C:/Users/Miguel/Downloads/Application%20of%20Genetic%20Programming%20to%20the%20Snake%20Game%20-%20Artificial%20Intelligence%20-%20Articles%20-%20Articles%20-%20GameDev.net.html#</w:t>
+        </w:r>
+      </w:hyperlink>
       <w:r>
-        <w:t>These scores are significantly lower than those obtained by study</w:t>
+        <w:t xml:space="preserve"> </w:t>
+      </w:r>
+    </w:p>
+    <w:p>
+      <w:pPr>
+        <w:pStyle w:val="ListParagraph"/>
+        <w:numPr>
+          <w:ilvl w:val="0"/>
+          <w:numId w:val="1"/>
+        </w:numPr>
+      </w:pPr>
+      <w:r>
+        <w:t>Given the lack of citation, of the paper (potentially related to the scale of the research effort in this area), it is difficult to ascertain the reliability of the paper</w:t>
+      </w:r>
+    </w:p>
+    <w:p>
+      <w:pPr>
+        <w:pStyle w:val="ListParagraph"/>
+        <w:numPr>
+          <w:ilvl w:val="1"/>
+          <w:numId w:val="1"/>
+        </w:numPr>
+      </w:pPr>
+      <w:r>
+        <w:t>Presented results are excellent compared to replicated results</w:t>
+      </w:r>
+      <w:r>
+        <w:tab/>
+      </w:r>
+    </w:p>
+    <w:p>
+      <w:pPr>
+        <w:pStyle w:val="ListParagraph"/>
+        <w:numPr>
+          <w:ilvl w:val="2"/>
+          <w:numId w:val="1"/>
+        </w:numPr>
+      </w:pPr>
+      <w:r>
+        <w:t>Either because methodology isn’t sufficiently explained(no details of mating procedure, generation algorithm for individuals, or mutation algorithm other than mutation and crossover rate)</w:t>
+      </w:r>
+    </w:p>
+    <w:p>
+      <w:pPr>
+        <w:pStyle w:val="ListParagraph"/>
+        <w:numPr>
+          <w:ilvl w:val="2"/>
+          <w:numId w:val="1"/>
+        </w:numPr>
+      </w:pPr>
+      <w:r>
+        <w:t>They ran the algorithm with far more computation requirements than I am (1000 population, 500 generations)</w:t>
+      </w:r>
+    </w:p>
+    <w:p>
+      <w:pPr>
+        <w:pStyle w:val="ListParagraph"/>
+        <w:numPr>
+          <w:ilvl w:val="2"/>
+          <w:numId w:val="1"/>
+        </w:numPr>
+      </w:pPr>
+      <w:r>
+        <w:t xml:space="preserve">Presented statistics do not display the reliability of the setup, only the best performance: </w:t>
+      </w:r>
+      <w:r>
+        <w:t xml:space="preserve"> (limited statistics display the success rate of the algorithms): difficult to identify statistical significance of advanced set</w:t>
+      </w:r>
+    </w:p>
+    <w:p>
+      <w:pPr>
+        <w:pStyle w:val="ListParagraph"/>
+        <w:numPr>
+          <w:ilvl w:val="1"/>
+          <w:numId w:val="1"/>
+        </w:numPr>
+      </w:pPr>
+      <w:r>
+        <w:t>Presented results are still sub-optimal: some improvements possible, potentially requiring more operators</w:t>
       </w:r>
       <w:bookmarkStart w:id="0" w:name="_GoBack"/>
       <w:bookmarkEnd w:id="0"/>
@@ -68,7 +154,7 @@
         <w:rFonts w:ascii="Calibri" w:eastAsiaTheme="minorHAnsi" w:hAnsi="Calibri" w:cs="Calibri" w:hint="default"/>
       </w:rPr>
     </w:lvl>
-    <w:lvl w:ilvl="1" w:tplc="08090003" w:tentative="1">
+    <w:lvl w:ilvl="1" w:tplc="08090003">
       <w:start w:val="1"/>
       <w:numFmt w:val="bullet"/>
       <w:lvlText w:val="o"/>
@@ -80,7 +166,7 @@
         <w:rFonts w:ascii="Courier New" w:hAnsi="Courier New" w:cs="Courier New" w:hint="default"/>
       </w:rPr>
     </w:lvl>
-    <w:lvl w:ilvl="2" w:tplc="08090005" w:tentative="1">
+    <w:lvl w:ilvl="2" w:tplc="08090005">
       <w:start w:val="1"/>
       <w:numFmt w:val="bullet"/>
       <w:lvlText w:val=""/>
@@ -92,7 +178,7 @@
         <w:rFonts w:ascii="Wingdings" w:hAnsi="Wingdings" w:hint="default"/>
       </w:rPr>
     </w:lvl>
-    <w:lvl w:ilvl="3" w:tplc="08090001" w:tentative="1">
+    <w:lvl w:ilvl="3" w:tplc="08090001">
       <w:start w:val="1"/>
       <w:numFmt w:val="bullet"/>
       <w:lvlText w:val=""/>
@@ -606,6 +692,17 @@
       <w:contextualSpacing/>
     </w:pPr>
   </w:style>
+  <w:style w:type="character" w:styleId="Hyperlink">
+    <w:name w:val="Hyperlink"/>
+    <w:basedOn w:val="DefaultParagraphFont"/>
+    <w:uiPriority w:val="99"/>
+    <w:unhideWhenUsed/>
+    <w:rsid w:val="00575C51"/>
+    <w:rPr>
+      <w:color w:val="0563C1" w:themeColor="hyperlink"/>
+      <w:u w:val="single"/>
+    </w:rPr>
+  </w:style>
 </w:styles>
 </file>
 

</xml_diff>

<commit_message>
Finshed replicating paper in approach1, began implementing novel approach in approach2.py
</commit_message>
<xml_diff>
--- a/docs/Notes.docx
+++ b/docs/Notes.docx
@@ -83,7 +83,15 @@
         </w:numPr>
       </w:pPr>
       <w:r>
-        <w:t>Either because methodology isn’t sufficiently explained(no details of mating procedure, generation algorithm for individuals, or mutation algorithm other than mutation and crossover rate)</w:t>
+        <w:t xml:space="preserve">Either because methodology isn’t sufficiently </w:t>
+      </w:r>
+      <w:proofErr w:type="gramStart"/>
+      <w:r>
+        <w:t>explained(</w:t>
+      </w:r>
+      <w:proofErr w:type="gramEnd"/>
+      <w:r>
+        <w:t>no details of mating procedure, generation algorithm for individuals, or mutation algorithm other than mutation and crossover rate)</w:t>
       </w:r>
     </w:p>
     <w:p>
@@ -107,10 +115,18 @@
         </w:numPr>
       </w:pPr>
       <w:r>
-        <w:t xml:space="preserve">Presented statistics do not display the reliability of the setup, only the best performance: </w:t>
-      </w:r>
-      <w:r>
-        <w:t xml:space="preserve"> (limited statistics display the success rate of the algorithms): difficult to identify statistical significance of advanced set</w:t>
+        <w:t>Presented statistics do not display the reliability of the setup, only the best performance</w:t>
+      </w:r>
+      <w:proofErr w:type="gramStart"/>
+      <w:r>
+        <w:t xml:space="preserve">: </w:t>
+      </w:r>
+      <w:r>
+        <w:t xml:space="preserve"> (</w:t>
+      </w:r>
+      <w:proofErr w:type="gramEnd"/>
+      <w:r>
+        <w:t>limited statistics display the success rate of the algorithms): difficult to identify statistical significance of advanced set</w:t>
       </w:r>
     </w:p>
     <w:p>
@@ -124,8 +140,66 @@
       <w:r>
         <w:t>Presented results are still sub-optimal: some improvements possible, potentially requiring more operators</w:t>
       </w:r>
+    </w:p>
+    <w:p/>
+    <w:p>
+      <w:pPr>
+        <w:rPr>
+          <w:b/>
+        </w:rPr>
+      </w:pPr>
+      <w:r>
+        <w:rPr>
+          <w:b/>
+        </w:rPr>
+        <w:t>Modifications/Assumptions done to implement the first algorithm</w:t>
+      </w:r>
+    </w:p>
+    <w:p>
+      <w:pPr>
+        <w:pStyle w:val="ListParagraph"/>
+        <w:numPr>
+          <w:ilvl w:val="0"/>
+          <w:numId w:val="1"/>
+        </w:numPr>
+      </w:pPr>
+      <w:r>
+        <w:t>Fitness function remains the same</w:t>
+      </w:r>
+      <w:r>
+        <w:t xml:space="preserve"> is inversed from a minimisation to maximisation for improved legibility within the context</w:t>
+      </w:r>
       <w:bookmarkStart w:id="0" w:name="_GoBack"/>
       <w:bookmarkEnd w:id="0"/>
+    </w:p>
+    <w:p>
+      <w:r>
+        <w:rPr>
+          <w:b/>
+        </w:rPr>
+        <w:t>Points to talk about</w:t>
+      </w:r>
+    </w:p>
+    <w:p>
+      <w:pPr>
+        <w:pStyle w:val="ListParagraph"/>
+        <w:numPr>
+          <w:ilvl w:val="0"/>
+          <w:numId w:val="1"/>
+        </w:numPr>
+      </w:pPr>
+      <w:r>
+        <w:t>Improving execution time in python (deque, food placement)</w:t>
+      </w:r>
+    </w:p>
+    <w:p>
+      <w:pPr>
+        <w:pStyle w:val="ListParagraph"/>
+        <w:numPr>
+          <w:ilvl w:val="0"/>
+          <w:numId w:val="1"/>
+        </w:numPr>
+      </w:pPr>
     </w:p>
     <w:sectPr>
       <w:pgSz w:w="11906" w:h="16838"/>

</xml_diff>